<commit_message>
Updates on Module 7 assigment
</commit_message>
<xml_diff>
--- a/Module_7_CellAdhesionAndMigration/assignment/Greatti_Yves_assignment_7.docx
+++ b/Module_7_CellAdhesionAndMigration/assignment/Greatti_Yves_assignment_7.docx
@@ -401,7 +401,102 @@
         <w:rPr>
           <w:rFonts w:ascii="Tahoma" w:hAnsi="Tahoma" w:cs="Tahoma"/>
         </w:rPr>
-        <w:t>Which methods are the most advanced?</w:t>
+        <w:t xml:space="preserve">The article starts describing the challenges faced by neural tissue engineering and the limitations of autograft tissue. Using directed cellular migration, the authors believe that future nerve growth conduits (NGCs) will eventually address these challenges and will replace autografting. The authors review in details the existing major studies to create a variety of gradients to initiate guided cell migration: chemotaxis (chemical cues), </w:t>
+      </w:r>
+      <w:proofErr w:type="spellStart"/>
+      <w:r>
+        <w:rPr>
+          <w:rFonts w:ascii="Tahoma" w:hAnsi="Tahoma" w:cs="Tahoma"/>
+        </w:rPr>
+        <w:t>hapoptaxis</w:t>
+      </w:r>
+      <w:proofErr w:type="spellEnd"/>
+      <w:r>
+        <w:rPr>
+          <w:rFonts w:ascii="Tahoma" w:hAnsi="Tahoma" w:cs="Tahoma"/>
+        </w:rPr>
+        <w:t xml:space="preserve"> (adhesive substrate), </w:t>
+      </w:r>
+      <w:proofErr w:type="spellStart"/>
+      <w:r>
+        <w:rPr>
+          <w:rFonts w:ascii="Tahoma" w:hAnsi="Tahoma" w:cs="Tahoma"/>
+        </w:rPr>
+        <w:t>durotaxis</w:t>
+      </w:r>
+      <w:proofErr w:type="spellEnd"/>
+      <w:r>
+        <w:rPr>
+          <w:rFonts w:ascii="Tahoma" w:hAnsi="Tahoma" w:cs="Tahoma"/>
+        </w:rPr>
+        <w:t xml:space="preserve"> (substrate mechanics, stiffness factor), topographical cues, electric fie</w:t>
+      </w:r>
+      <w:r>
+        <w:rPr>
+          <w:rFonts w:ascii="Tahoma" w:hAnsi="Tahoma" w:cs="Tahoma"/>
+        </w:rPr>
+        <w:t>l</w:t>
+      </w:r>
+      <w:r>
+        <w:rPr>
+          <w:rFonts w:ascii="Tahoma" w:hAnsi="Tahoma" w:cs="Tahoma"/>
+        </w:rPr>
+        <w:t xml:space="preserve">d </w:t>
+      </w:r>
+      <w:r>
+        <w:rPr>
+          <w:rFonts w:ascii="Tahoma" w:hAnsi="Tahoma" w:cs="Tahoma"/>
+        </w:rPr>
+        <w:t xml:space="preserve">(EF) </w:t>
+      </w:r>
+      <w:r>
+        <w:rPr>
+          <w:rFonts w:ascii="Tahoma" w:hAnsi="Tahoma" w:cs="Tahoma"/>
+        </w:rPr>
+        <w:t xml:space="preserve">stimulation, and contact guidance-mediated growth. </w:t>
+      </w:r>
+      <w:r>
+        <w:rPr>
+          <w:rFonts w:ascii="Tahoma" w:hAnsi="Tahoma" w:cs="Tahoma"/>
+        </w:rPr>
+        <w:t>In conclusion, the article mentions combination strategies as the most promising strategies for tissue engineering.</w:t>
+      </w:r>
+      <w:r>
+        <w:rPr>
+          <w:rFonts w:ascii="Tahoma" w:hAnsi="Tahoma" w:cs="Tahoma"/>
+        </w:rPr>
+        <w:t xml:space="preserve"> For in vitro studies, the authors also </w:t>
+      </w:r>
+      <w:r>
+        <w:rPr>
+          <w:rFonts w:ascii="Tahoma" w:hAnsi="Tahoma" w:cs="Tahoma"/>
+        </w:rPr>
+        <w:lastRenderedPageBreak/>
+        <w:t xml:space="preserve">recommend coculturing as a more physiologically relevant method to </w:t>
+      </w:r>
+      <w:r>
+        <w:rPr>
+          <w:rFonts w:ascii="Tahoma" w:hAnsi="Tahoma" w:cs="Tahoma"/>
+        </w:rPr>
+        <w:t>determine</w:t>
+      </w:r>
+      <w:r>
+        <w:rPr>
+          <w:rFonts w:ascii="Tahoma" w:hAnsi="Tahoma" w:cs="Tahoma"/>
+        </w:rPr>
+        <w:t xml:space="preserve"> the effect</w:t>
+      </w:r>
+      <w:r>
+        <w:rPr>
+          <w:rFonts w:ascii="Tahoma" w:hAnsi="Tahoma" w:cs="Tahoma"/>
+        </w:rPr>
+        <w:t>s</w:t>
+      </w:r>
+      <w:r>
+        <w:rPr>
+          <w:rFonts w:ascii="Tahoma" w:hAnsi="Tahoma" w:cs="Tahoma"/>
+        </w:rPr>
+        <w:t xml:space="preserve"> of gradient on cells.</w:t>
       </w:r>
     </w:p>
     <w:p>
@@ -410,24 +505,6 @@
           <w:rFonts w:ascii="Tahoma" w:hAnsi="Tahoma" w:cs="Tahoma"/>
         </w:rPr>
       </w:pPr>
-      <w:r>
-        <w:rPr>
-          <w:rFonts w:ascii="Tahoma" w:hAnsi="Tahoma" w:cs="Tahoma"/>
-        </w:rPr>
-        <w:t>Which methods have be</w:t>
-      </w:r>
-      <w:r>
-        <w:rPr>
-          <w:rFonts w:ascii="Tahoma" w:hAnsi="Tahoma" w:cs="Tahoma"/>
-        </w:rPr>
-        <w:t>en</w:t>
-      </w:r>
-      <w:r>
-        <w:rPr>
-          <w:rFonts w:ascii="Tahoma" w:hAnsi="Tahoma" w:cs="Tahoma"/>
-        </w:rPr>
-        <w:t xml:space="preserve"> the most successful?</w:t>
-      </w:r>
     </w:p>
     <w:p>
       <w:pPr>
@@ -439,21 +516,315 @@
         <w:rPr>
           <w:rFonts w:ascii="Tahoma" w:hAnsi="Tahoma" w:cs="Tahoma"/>
         </w:rPr>
-        <w:t xml:space="preserve">Which methods are good candidates for combination of </w:t>
-      </w:r>
-      <w:proofErr w:type="gramStart"/>
-      <w:r>
-        <w:rPr>
-          <w:rFonts w:ascii="Tahoma" w:hAnsi="Tahoma" w:cs="Tahoma"/>
-        </w:rPr>
-        <w:t>other directed</w:t>
-      </w:r>
-      <w:proofErr w:type="gramEnd"/>
-      <w:r>
-        <w:rPr>
-          <w:rFonts w:ascii="Tahoma" w:hAnsi="Tahoma" w:cs="Tahoma"/>
-        </w:rPr>
-        <w:t xml:space="preserve"> migration methods?</w:t>
+        <w:t>First</w:t>
+      </w:r>
+      <w:r>
+        <w:rPr>
+          <w:rFonts w:ascii="Tahoma" w:hAnsi="Tahoma" w:cs="Tahoma"/>
+        </w:rPr>
+        <w:t>,</w:t>
+      </w:r>
+      <w:r>
+        <w:rPr>
+          <w:rFonts w:ascii="Tahoma" w:hAnsi="Tahoma" w:cs="Tahoma"/>
+        </w:rPr>
+        <w:t xml:space="preserve"> we can observe that for </w:t>
+      </w:r>
+      <w:r>
+        <w:rPr>
+          <w:rFonts w:ascii="Tahoma" w:hAnsi="Tahoma" w:cs="Tahoma"/>
+        </w:rPr>
+        <w:t xml:space="preserve">both chemotaxis or </w:t>
+      </w:r>
+      <w:proofErr w:type="spellStart"/>
+      <w:r>
+        <w:rPr>
+          <w:rFonts w:ascii="Tahoma" w:hAnsi="Tahoma" w:cs="Tahoma"/>
+        </w:rPr>
+        <w:t>haptotaxis</w:t>
+      </w:r>
+      <w:proofErr w:type="spellEnd"/>
+      <w:r>
+        <w:rPr>
+          <w:rFonts w:ascii="Tahoma" w:hAnsi="Tahoma" w:cs="Tahoma"/>
+        </w:rPr>
+        <w:t xml:space="preserve"> studies, </w:t>
+      </w:r>
+      <w:r>
+        <w:rPr>
+          <w:rFonts w:ascii="Tahoma" w:hAnsi="Tahoma" w:cs="Tahoma"/>
+        </w:rPr>
+        <w:t xml:space="preserve">most of the </w:t>
+      </w:r>
+      <w:r>
+        <w:rPr>
+          <w:rFonts w:ascii="Tahoma" w:hAnsi="Tahoma" w:cs="Tahoma"/>
+        </w:rPr>
+        <w:t xml:space="preserve">results are </w:t>
+      </w:r>
+      <w:r>
+        <w:rPr>
+          <w:rFonts w:ascii="Tahoma" w:hAnsi="Tahoma" w:cs="Tahoma"/>
+        </w:rPr>
+        <w:t xml:space="preserve">not </w:t>
+      </w:r>
+      <w:r>
+        <w:rPr>
+          <w:rFonts w:ascii="Tahoma" w:hAnsi="Tahoma" w:cs="Tahoma"/>
+        </w:rPr>
+        <w:t>reported or available (</w:t>
+      </w:r>
+      <w:r>
+        <w:rPr>
+          <w:rFonts w:ascii="Tahoma" w:hAnsi="Tahoma" w:cs="Tahoma"/>
+          <w:b/>
+          <w:bCs/>
+        </w:rPr>
+        <w:t>Table 1</w:t>
+      </w:r>
+      <w:r>
+        <w:rPr>
+          <w:rFonts w:ascii="Tahoma" w:hAnsi="Tahoma" w:cs="Tahoma"/>
+        </w:rPr>
+        <w:t xml:space="preserve"> </w:t>
+      </w:r>
+      <w:r>
+        <w:rPr>
+          <w:rFonts w:ascii="Tahoma" w:hAnsi="Tahoma" w:cs="Tahoma"/>
+          <w:b/>
+          <w:bCs/>
+        </w:rPr>
+        <w:t>and Table 2</w:t>
+      </w:r>
+      <w:r>
+        <w:rPr>
+          <w:rFonts w:ascii="Tahoma" w:hAnsi="Tahoma" w:cs="Tahoma"/>
+        </w:rPr>
+        <w:t>), and there is a wide range</w:t>
+      </w:r>
+      <w:r>
+        <w:rPr>
+          <w:rFonts w:ascii="Tahoma" w:hAnsi="Tahoma" w:cs="Tahoma"/>
+        </w:rPr>
+        <w:t xml:space="preserve"> of values </w:t>
+      </w:r>
+      <w:r>
+        <w:rPr>
+          <w:rFonts w:ascii="Tahoma" w:hAnsi="Tahoma" w:cs="Tahoma"/>
+        </w:rPr>
+        <w:t xml:space="preserve">for the threshold slope required </w:t>
+      </w:r>
+      <w:r>
+        <w:rPr>
+          <w:rFonts w:ascii="Tahoma" w:hAnsi="Tahoma" w:cs="Tahoma"/>
+        </w:rPr>
+        <w:t xml:space="preserve">for </w:t>
+      </w:r>
+      <w:r>
+        <w:rPr>
+          <w:rFonts w:ascii="Tahoma" w:hAnsi="Tahoma" w:cs="Tahoma"/>
+        </w:rPr>
+        <w:t xml:space="preserve">neurite orientation </w:t>
+      </w:r>
+      <w:r>
+        <w:rPr>
+          <w:rFonts w:ascii="Tahoma" w:hAnsi="Tahoma" w:cs="Tahoma"/>
+        </w:rPr>
+        <w:t>(from 0.017</w:t>
+      </w:r>
+      <w:r>
+        <w:rPr>
+          <w:rFonts w:ascii="Tahoma" w:hAnsi="Tahoma" w:cs="Tahoma"/>
+        </w:rPr>
+        <w:sym w:font="Symbol" w:char="F06D"/>
+      </w:r>
+      <w:r>
+        <w:rPr>
+          <w:rFonts w:ascii="Tahoma" w:hAnsi="Tahoma" w:cs="Tahoma"/>
+        </w:rPr>
+        <w:t xml:space="preserve">g/mL/mm to 60 </w:t>
+      </w:r>
+      <w:r>
+        <w:rPr>
+          <w:rFonts w:ascii="Tahoma" w:hAnsi="Tahoma" w:cs="Tahoma"/>
+        </w:rPr>
+        <w:sym w:font="Symbol" w:char="F06D"/>
+      </w:r>
+      <w:r>
+        <w:rPr>
+          <w:rFonts w:ascii="Tahoma" w:hAnsi="Tahoma" w:cs="Tahoma"/>
+        </w:rPr>
+        <w:t>g/mL/mm0. The</w:t>
+      </w:r>
+      <w:r>
+        <w:rPr>
+          <w:rFonts w:ascii="Tahoma" w:hAnsi="Tahoma" w:cs="Tahoma"/>
+        </w:rPr>
+        <w:t xml:space="preserve"> lowest threshold of 0.017 </w:t>
+      </w:r>
+      <w:r>
+        <w:rPr>
+          <w:rFonts w:ascii="Tahoma" w:hAnsi="Tahoma" w:cs="Tahoma"/>
+        </w:rPr>
+        <w:sym w:font="Symbol" w:char="F06D"/>
+      </w:r>
+      <w:r>
+        <w:rPr>
+          <w:rFonts w:ascii="Tahoma" w:hAnsi="Tahoma" w:cs="Tahoma"/>
+        </w:rPr>
+        <w:t xml:space="preserve">g/mL/mm </w:t>
+      </w:r>
+      <w:r>
+        <w:rPr>
+          <w:rFonts w:ascii="Tahoma" w:hAnsi="Tahoma" w:cs="Tahoma"/>
+        </w:rPr>
+        <w:t xml:space="preserve">was </w:t>
+      </w:r>
+      <w:r>
+        <w:rPr>
+          <w:rFonts w:ascii="Tahoma" w:hAnsi="Tahoma" w:cs="Tahoma"/>
+        </w:rPr>
+        <w:t xml:space="preserve">obtained by </w:t>
+      </w:r>
+      <w:proofErr w:type="spellStart"/>
+      <w:r>
+        <w:rPr>
+          <w:rFonts w:ascii="Tahoma" w:hAnsi="Tahoma" w:cs="Tahoma"/>
+        </w:rPr>
+        <w:t>Dodla</w:t>
+      </w:r>
+      <w:proofErr w:type="spellEnd"/>
+      <w:r>
+        <w:rPr>
+          <w:rFonts w:ascii="Tahoma" w:hAnsi="Tahoma" w:cs="Tahoma"/>
+        </w:rPr>
+        <w:t xml:space="preserve"> and Bellamkonda</w:t>
+      </w:r>
+      <w:r>
+        <w:rPr>
+          <w:rFonts w:ascii="Tahoma" w:hAnsi="Tahoma" w:cs="Tahoma"/>
+        </w:rPr>
+        <w:t xml:space="preserve"> </w:t>
+      </w:r>
+      <w:r>
+        <w:rPr>
+          <w:rFonts w:ascii="Tahoma" w:hAnsi="Tahoma" w:cs="Tahoma"/>
+        </w:rPr>
+        <w:t>with an ag</w:t>
+      </w:r>
+      <w:r>
+        <w:rPr>
+          <w:rFonts w:ascii="Tahoma" w:hAnsi="Tahoma" w:cs="Tahoma"/>
+        </w:rPr>
+        <w:t>ar</w:t>
+      </w:r>
+      <w:r>
+        <w:rPr>
+          <w:rFonts w:ascii="Tahoma" w:hAnsi="Tahoma" w:cs="Tahoma"/>
+        </w:rPr>
+        <w:t xml:space="preserve">ose scaffold and Laminin-1 isoform (LN-1) as gradient molecule. At this threshold, cells grew at an average of 27.8 </w:t>
+      </w:r>
+      <w:r>
+        <w:rPr>
+          <w:rFonts w:ascii="Tahoma" w:hAnsi="Tahoma" w:cs="Tahoma"/>
+        </w:rPr>
+        <w:sym w:font="Symbol" w:char="F06D"/>
+      </w:r>
+      <w:r>
+        <w:rPr>
+          <w:rFonts w:ascii="Tahoma" w:hAnsi="Tahoma" w:cs="Tahoma"/>
+        </w:rPr>
+        <w:t>m/h. The same team replicate</w:t>
+      </w:r>
+      <w:r>
+        <w:rPr>
+          <w:rFonts w:ascii="Tahoma" w:hAnsi="Tahoma" w:cs="Tahoma"/>
+        </w:rPr>
+        <w:t>d</w:t>
+      </w:r>
+      <w:r>
+        <w:rPr>
+          <w:rFonts w:ascii="Tahoma" w:hAnsi="Tahoma" w:cs="Tahoma"/>
+        </w:rPr>
+        <w:t xml:space="preserve"> their success by promoting </w:t>
+      </w:r>
+      <w:r>
+        <w:rPr>
+          <w:rFonts w:ascii="Tahoma" w:hAnsi="Tahoma" w:cs="Tahoma"/>
+        </w:rPr>
+        <w:t>in vivo</w:t>
+      </w:r>
+      <w:r>
+        <w:rPr>
+          <w:rFonts w:ascii="Tahoma" w:hAnsi="Tahoma" w:cs="Tahoma"/>
+        </w:rPr>
+        <w:t>,</w:t>
+      </w:r>
+      <w:r>
+        <w:rPr>
+          <w:rFonts w:ascii="Tahoma" w:hAnsi="Tahoma" w:cs="Tahoma"/>
+        </w:rPr>
+        <w:t xml:space="preserve"> for 4 months</w:t>
+      </w:r>
+      <w:r>
+        <w:rPr>
+          <w:rFonts w:ascii="Tahoma" w:hAnsi="Tahoma" w:cs="Tahoma"/>
+        </w:rPr>
+        <w:t>,</w:t>
+      </w:r>
+      <w:r>
+        <w:rPr>
+          <w:rFonts w:ascii="Tahoma" w:hAnsi="Tahoma" w:cs="Tahoma"/>
+        </w:rPr>
+        <w:t xml:space="preserve"> </w:t>
+      </w:r>
+      <w:r>
+        <w:rPr>
+          <w:rFonts w:ascii="Tahoma" w:hAnsi="Tahoma" w:cs="Tahoma"/>
+        </w:rPr>
+        <w:t xml:space="preserve">neural regeneration in a 20 mm </w:t>
+      </w:r>
+      <w:r>
+        <w:rPr>
+          <w:rFonts w:ascii="Tahoma" w:hAnsi="Tahoma" w:cs="Tahoma"/>
+        </w:rPr>
+        <w:t xml:space="preserve">nerve </w:t>
+      </w:r>
+      <w:r>
+        <w:rPr>
+          <w:rFonts w:ascii="Tahoma" w:hAnsi="Tahoma" w:cs="Tahoma"/>
+        </w:rPr>
+        <w:t xml:space="preserve">sciatic </w:t>
+      </w:r>
+      <w:r>
+        <w:rPr>
+          <w:rFonts w:ascii="Tahoma" w:hAnsi="Tahoma" w:cs="Tahoma"/>
+        </w:rPr>
+        <w:t xml:space="preserve">gap </w:t>
+      </w:r>
+      <w:r>
+        <w:rPr>
+          <w:rFonts w:ascii="Tahoma" w:hAnsi="Tahoma" w:cs="Tahoma"/>
+        </w:rPr>
+        <w:t>of</w:t>
+      </w:r>
+      <w:r>
+        <w:rPr>
+          <w:rFonts w:ascii="Tahoma" w:hAnsi="Tahoma" w:cs="Tahoma"/>
+        </w:rPr>
+        <w:t xml:space="preserve"> a rat mode</w:t>
+      </w:r>
+      <w:r>
+        <w:rPr>
+          <w:rFonts w:ascii="Tahoma" w:hAnsi="Tahoma" w:cs="Tahoma"/>
+        </w:rPr>
+        <w:t>l</w:t>
+      </w:r>
+      <w:r>
+        <w:rPr>
+          <w:rFonts w:ascii="Tahoma" w:hAnsi="Tahoma" w:cs="Tahoma"/>
+        </w:rPr>
+        <w:t xml:space="preserve">. </w:t>
       </w:r>
     </w:p>
     <w:p>
@@ -462,6 +833,176 @@
           <w:rFonts w:ascii="Tahoma" w:hAnsi="Tahoma" w:cs="Tahoma"/>
         </w:rPr>
       </w:pPr>
+      <w:r>
+        <w:rPr>
+          <w:rFonts w:ascii="Tahoma" w:hAnsi="Tahoma" w:cs="Tahoma"/>
+        </w:rPr>
+        <w:t>In</w:t>
+      </w:r>
+      <w:r>
+        <w:rPr>
+          <w:rFonts w:ascii="Tahoma" w:hAnsi="Tahoma" w:cs="Tahoma"/>
+        </w:rPr>
+        <w:t xml:space="preserve"> chemotaxis research, </w:t>
+      </w:r>
+      <w:proofErr w:type="spellStart"/>
+      <w:r>
+        <w:rPr>
+          <w:rFonts w:ascii="Tahoma" w:hAnsi="Tahoma" w:cs="Tahoma"/>
+        </w:rPr>
+        <w:t>Kithapalli</w:t>
+      </w:r>
+      <w:proofErr w:type="spellEnd"/>
+      <w:r>
+        <w:rPr>
+          <w:rFonts w:ascii="Tahoma" w:hAnsi="Tahoma" w:cs="Tahoma"/>
+        </w:rPr>
+        <w:t xml:space="preserve"> et al., </w:t>
+      </w:r>
+      <w:r>
+        <w:rPr>
+          <w:rFonts w:ascii="Tahoma" w:hAnsi="Tahoma" w:cs="Tahoma"/>
+        </w:rPr>
+        <w:t xml:space="preserve">have </w:t>
+      </w:r>
+      <w:r>
+        <w:rPr>
+          <w:rFonts w:ascii="Tahoma" w:hAnsi="Tahoma" w:cs="Tahoma"/>
+        </w:rPr>
+        <w:t xml:space="preserve">created a novel structure in the shape of a “T” with netrin-1 (chemoattractant) on one side of the T-junction and slit-2 (chemorepellent) on the other side, </w:t>
+      </w:r>
+      <w:r>
+        <w:rPr>
+          <w:rFonts w:ascii="Tahoma" w:hAnsi="Tahoma" w:cs="Tahoma"/>
+        </w:rPr>
+        <w:t xml:space="preserve">directing a large proportion of hippocampal neurites and DRG neurites down the gradient. Similarly, Webber et al. </w:t>
+      </w:r>
+      <w:r>
+        <w:rPr>
+          <w:rFonts w:ascii="Tahoma" w:hAnsi="Tahoma" w:cs="Tahoma"/>
+        </w:rPr>
+        <w:t xml:space="preserve">have </w:t>
+      </w:r>
+      <w:r>
+        <w:rPr>
+          <w:rFonts w:ascii="Tahoma" w:hAnsi="Tahoma" w:cs="Tahoma"/>
+        </w:rPr>
+        <w:t>prevented neurite growth in the wrong direction.</w:t>
+      </w:r>
+      <w:r>
+        <w:rPr>
+          <w:rFonts w:ascii="Tahoma" w:hAnsi="Tahoma" w:cs="Tahoma"/>
+        </w:rPr>
+        <w:t xml:space="preserve"> </w:t>
+      </w:r>
+      <w:proofErr w:type="spellStart"/>
+      <w:r>
+        <w:rPr>
+          <w:rFonts w:ascii="Tahoma" w:hAnsi="Tahoma" w:cs="Tahoma"/>
+        </w:rPr>
+        <w:t>Pinato</w:t>
+      </w:r>
+      <w:proofErr w:type="spellEnd"/>
+      <w:r>
+        <w:rPr>
+          <w:rFonts w:ascii="Tahoma" w:hAnsi="Tahoma" w:cs="Tahoma"/>
+        </w:rPr>
+        <w:t xml:space="preserve"> et al, had an interesting approach </w:t>
+      </w:r>
+      <w:r>
+        <w:rPr>
+          <w:rFonts w:ascii="Tahoma" w:hAnsi="Tahoma" w:cs="Tahoma"/>
+        </w:rPr>
+        <w:t>in</w:t>
+      </w:r>
+      <w:r>
+        <w:rPr>
+          <w:rFonts w:ascii="Tahoma" w:hAnsi="Tahoma" w:cs="Tahoma"/>
+        </w:rPr>
+        <w:t xml:space="preserve"> encapsulating netrin-1 solution into liposomes</w:t>
+      </w:r>
+      <w:r>
+        <w:rPr>
+          <w:rFonts w:ascii="Tahoma" w:hAnsi="Tahoma" w:cs="Tahoma"/>
+        </w:rPr>
+        <w:t xml:space="preserve">, </w:t>
+      </w:r>
+      <w:r>
+        <w:rPr>
+          <w:rFonts w:ascii="Tahoma" w:hAnsi="Tahoma" w:cs="Tahoma"/>
+        </w:rPr>
+        <w:t>achieving a remarkable average neurite growth of 10</w:t>
+      </w:r>
+      <w:r>
+        <w:rPr>
+          <w:rFonts w:ascii="Tahoma" w:hAnsi="Tahoma" w:cs="Tahoma"/>
+        </w:rPr>
+        <w:sym w:font="Symbol" w:char="F06D"/>
+      </w:r>
+      <w:r>
+        <w:rPr>
+          <w:rFonts w:ascii="Tahoma" w:hAnsi="Tahoma" w:cs="Tahoma"/>
+        </w:rPr>
+        <w:t>m in 5 min.</w:t>
+      </w:r>
+      <w:r>
+        <w:rPr>
+          <w:rFonts w:ascii="Tahoma" w:hAnsi="Tahoma" w:cs="Tahoma"/>
+        </w:rPr>
+        <w:t xml:space="preserve"> </w:t>
+      </w:r>
+      <w:r>
+        <w:rPr>
+          <w:rFonts w:ascii="Tahoma" w:hAnsi="Tahoma" w:cs="Tahoma"/>
+        </w:rPr>
+        <w:t>This technic allows a fine control of molecule</w:t>
+      </w:r>
+      <w:r>
+        <w:rPr>
+          <w:rFonts w:ascii="Tahoma" w:hAnsi="Tahoma" w:cs="Tahoma"/>
+        </w:rPr>
+        <w:t>s needed to cause chemotaxis</w:t>
+      </w:r>
+      <w:r>
+        <w:rPr>
+          <w:rFonts w:ascii="Tahoma" w:hAnsi="Tahoma" w:cs="Tahoma"/>
+        </w:rPr>
+        <w:t xml:space="preserve">. </w:t>
+      </w:r>
+      <w:r>
+        <w:rPr>
+          <w:rFonts w:ascii="Tahoma" w:hAnsi="Tahoma" w:cs="Tahoma"/>
+        </w:rPr>
+        <w:t xml:space="preserve">In </w:t>
+      </w:r>
+      <w:proofErr w:type="spellStart"/>
+      <w:r>
+        <w:rPr>
+          <w:rFonts w:ascii="Tahoma" w:hAnsi="Tahoma" w:cs="Tahoma"/>
+        </w:rPr>
+        <w:t>hapoptaxis</w:t>
+      </w:r>
+      <w:proofErr w:type="spellEnd"/>
+      <w:r>
+        <w:rPr>
+          <w:rFonts w:ascii="Tahoma" w:hAnsi="Tahoma" w:cs="Tahoma"/>
+        </w:rPr>
+        <w:t xml:space="preserve"> scaffolding, </w:t>
+      </w:r>
+      <w:proofErr w:type="spellStart"/>
+      <w:r>
+        <w:rPr>
+          <w:rFonts w:ascii="Tahoma" w:hAnsi="Tahoma" w:cs="Tahoma"/>
+        </w:rPr>
+        <w:t>Masand</w:t>
+      </w:r>
+      <w:proofErr w:type="spellEnd"/>
+      <w:r>
+        <w:rPr>
+          <w:rFonts w:ascii="Tahoma" w:hAnsi="Tahoma" w:cs="Tahoma"/>
+        </w:rPr>
+        <w:t xml:space="preserve"> et. Al, showed that PSA-, HNK-, and PSA/HNK grafted gels promoted significantly not only neurite growth but Schwann cell proliferation and migration.</w:t>
+      </w:r>
     </w:p>
     <w:p>
       <w:pPr>
@@ -476,6 +1017,306 @@
           <w:rFonts w:ascii="Tahoma" w:hAnsi="Tahoma" w:cs="Tahoma"/>
         </w:rPr>
       </w:pPr>
+      <w:r>
+        <w:rPr>
+          <w:rFonts w:ascii="Tahoma" w:hAnsi="Tahoma" w:cs="Tahoma"/>
+        </w:rPr>
+        <w:t xml:space="preserve">Several research studies have been conducted to </w:t>
+      </w:r>
+      <w:r>
+        <w:rPr>
+          <w:rFonts w:ascii="Tahoma" w:hAnsi="Tahoma" w:cs="Tahoma"/>
+        </w:rPr>
+        <w:t>measure</w:t>
+      </w:r>
+      <w:r>
+        <w:rPr>
+          <w:rFonts w:ascii="Tahoma" w:hAnsi="Tahoma" w:cs="Tahoma"/>
+        </w:rPr>
+        <w:t xml:space="preserve"> the </w:t>
+      </w:r>
+      <w:r>
+        <w:rPr>
+          <w:rFonts w:ascii="Tahoma" w:hAnsi="Tahoma" w:cs="Tahoma"/>
+        </w:rPr>
+        <w:t>impact</w:t>
+      </w:r>
+      <w:r>
+        <w:rPr>
+          <w:rFonts w:ascii="Tahoma" w:hAnsi="Tahoma" w:cs="Tahoma"/>
+        </w:rPr>
+        <w:t xml:space="preserve"> of </w:t>
+      </w:r>
+      <w:r>
+        <w:rPr>
+          <w:rFonts w:ascii="Tahoma" w:hAnsi="Tahoma" w:cs="Tahoma"/>
+        </w:rPr>
+        <w:t xml:space="preserve">an </w:t>
+      </w:r>
+      <w:r>
+        <w:rPr>
+          <w:rFonts w:ascii="Tahoma" w:hAnsi="Tahoma" w:cs="Tahoma"/>
+        </w:rPr>
+        <w:t xml:space="preserve">increase </w:t>
+      </w:r>
+      <w:r>
+        <w:rPr>
+          <w:rFonts w:ascii="Tahoma" w:hAnsi="Tahoma" w:cs="Tahoma"/>
+        </w:rPr>
+        <w:t>in</w:t>
+      </w:r>
+      <w:r>
+        <w:rPr>
+          <w:rFonts w:ascii="Tahoma" w:hAnsi="Tahoma" w:cs="Tahoma"/>
+        </w:rPr>
+        <w:t xml:space="preserve"> </w:t>
+      </w:r>
+      <w:r>
+        <w:rPr>
+          <w:rFonts w:ascii="Tahoma" w:hAnsi="Tahoma" w:cs="Tahoma"/>
+        </w:rPr>
+        <w:t>substrate rigidity on different cell types</w:t>
+      </w:r>
+      <w:r>
+        <w:rPr>
+          <w:rFonts w:ascii="Tahoma" w:hAnsi="Tahoma" w:cs="Tahoma"/>
+        </w:rPr>
+        <w:t xml:space="preserve">. Many </w:t>
+      </w:r>
+      <w:r>
+        <w:rPr>
+          <w:rFonts w:ascii="Tahoma" w:hAnsi="Tahoma" w:cs="Tahoma"/>
+        </w:rPr>
+        <w:t>confirm</w:t>
+      </w:r>
+      <w:r>
+        <w:rPr>
+          <w:rFonts w:ascii="Tahoma" w:hAnsi="Tahoma" w:cs="Tahoma"/>
+        </w:rPr>
+        <w:t>ed</w:t>
+      </w:r>
+      <w:r>
+        <w:rPr>
+          <w:rFonts w:ascii="Tahoma" w:hAnsi="Tahoma" w:cs="Tahoma"/>
+        </w:rPr>
+        <w:t xml:space="preserve"> a decreas</w:t>
+      </w:r>
+      <w:r>
+        <w:rPr>
+          <w:rFonts w:ascii="Tahoma" w:hAnsi="Tahoma" w:cs="Tahoma"/>
+        </w:rPr>
+        <w:t>e</w:t>
+      </w:r>
+      <w:r>
+        <w:rPr>
+          <w:rFonts w:ascii="Tahoma" w:hAnsi="Tahoma" w:cs="Tahoma"/>
+        </w:rPr>
+        <w:t xml:space="preserve"> of neurite branching, longest process and </w:t>
+      </w:r>
+      <w:r>
+        <w:rPr>
+          <w:rFonts w:ascii="Tahoma" w:hAnsi="Tahoma" w:cs="Tahoma"/>
+        </w:rPr>
+        <w:t xml:space="preserve">an </w:t>
+      </w:r>
+      <w:r>
+        <w:rPr>
+          <w:rFonts w:ascii="Tahoma" w:hAnsi="Tahoma" w:cs="Tahoma"/>
+        </w:rPr>
+        <w:t>increas</w:t>
+      </w:r>
+      <w:r>
+        <w:rPr>
+          <w:rFonts w:ascii="Tahoma" w:hAnsi="Tahoma" w:cs="Tahoma"/>
+        </w:rPr>
+        <w:t>e</w:t>
+      </w:r>
+      <w:r>
+        <w:rPr>
+          <w:rFonts w:ascii="Tahoma" w:hAnsi="Tahoma" w:cs="Tahoma"/>
+        </w:rPr>
+        <w:t xml:space="preserve"> of cell density, spread area and proliferation (</w:t>
+      </w:r>
+      <w:r>
+        <w:rPr>
+          <w:rFonts w:ascii="Tahoma" w:hAnsi="Tahoma" w:cs="Tahoma"/>
+          <w:b/>
+          <w:bCs/>
+        </w:rPr>
+        <w:t>Table 3</w:t>
+      </w:r>
+      <w:r>
+        <w:rPr>
+          <w:rFonts w:ascii="Tahoma" w:hAnsi="Tahoma" w:cs="Tahoma"/>
+        </w:rPr>
+        <w:t>)</w:t>
+      </w:r>
+      <w:r>
+        <w:rPr>
+          <w:rFonts w:ascii="Tahoma" w:hAnsi="Tahoma" w:cs="Tahoma"/>
+        </w:rPr>
+        <w:t xml:space="preserve">. </w:t>
+      </w:r>
+      <w:proofErr w:type="spellStart"/>
+      <w:r>
+        <w:rPr>
+          <w:rFonts w:ascii="Tahoma" w:hAnsi="Tahoma" w:cs="Tahoma"/>
+        </w:rPr>
+        <w:t>Sundararaghavan</w:t>
+      </w:r>
+      <w:proofErr w:type="spellEnd"/>
+      <w:r>
+        <w:rPr>
+          <w:rFonts w:ascii="Tahoma" w:hAnsi="Tahoma" w:cs="Tahoma"/>
+        </w:rPr>
+        <w:t xml:space="preserve"> et al. used a novel “H-shaped” microfluidic device to direct neurites with a gradual stiffness gradient</w:t>
+      </w:r>
+      <w:r>
+        <w:rPr>
+          <w:rFonts w:ascii="Tahoma" w:hAnsi="Tahoma" w:cs="Tahoma"/>
+        </w:rPr>
+        <w:t xml:space="preserve"> (75</w:t>
+      </w:r>
+      <w:r>
+        <w:rPr>
+          <w:rFonts w:ascii="Tahoma" w:hAnsi="Tahoma" w:cs="Tahoma"/>
+        </w:rPr>
+        <w:sym w:font="Symbol" w:char="F0B1"/>
+      </w:r>
+      <w:r>
+        <w:rPr>
+          <w:rFonts w:ascii="Tahoma" w:hAnsi="Tahoma" w:cs="Tahoma"/>
+        </w:rPr>
+        <w:t>3 Pa untreated collagen, 797</w:t>
+      </w:r>
+      <w:r>
+        <w:rPr>
+          <w:rFonts w:ascii="Tahoma" w:hAnsi="Tahoma" w:cs="Tahoma"/>
+        </w:rPr>
+        <w:sym w:font="Symbol" w:char="F0B1"/>
+      </w:r>
+      <w:r>
+        <w:rPr>
+          <w:rFonts w:ascii="Tahoma" w:hAnsi="Tahoma" w:cs="Tahoma"/>
+        </w:rPr>
+        <w:t xml:space="preserve">50 Pa for 10mM </w:t>
+      </w:r>
+      <w:proofErr w:type="spellStart"/>
+      <w:r>
+        <w:rPr>
+          <w:rFonts w:ascii="Tahoma" w:hAnsi="Tahoma" w:cs="Tahoma"/>
+        </w:rPr>
+        <w:t>genipin</w:t>
+      </w:r>
+      <w:proofErr w:type="spellEnd"/>
+      <w:r>
+        <w:rPr>
+          <w:rFonts w:ascii="Tahoma" w:hAnsi="Tahoma" w:cs="Tahoma"/>
+        </w:rPr>
+        <w:t>)</w:t>
+      </w:r>
+      <w:r>
+        <w:rPr>
+          <w:rFonts w:ascii="Tahoma" w:hAnsi="Tahoma" w:cs="Tahoma"/>
+        </w:rPr>
+        <w:t>.</w:t>
+      </w:r>
+      <w:r>
+        <w:rPr>
+          <w:rFonts w:ascii="Tahoma" w:hAnsi="Tahoma" w:cs="Tahoma"/>
+        </w:rPr>
+        <w:t xml:space="preserve"> Experiment from Engler et al. showed that </w:t>
+      </w:r>
+      <w:proofErr w:type="spellStart"/>
+      <w:r>
+        <w:rPr>
+          <w:rFonts w:ascii="Tahoma" w:hAnsi="Tahoma" w:cs="Tahoma"/>
+        </w:rPr>
+        <w:t>Durotaxis</w:t>
+      </w:r>
+      <w:proofErr w:type="spellEnd"/>
+      <w:r>
+        <w:rPr>
+          <w:rFonts w:ascii="Tahoma" w:hAnsi="Tahoma" w:cs="Tahoma"/>
+        </w:rPr>
+        <w:t xml:space="preserve"> can play a role in cell differentiation. Combining scaffold mechanic properties with stem cell cultures or chemotactic cues is a </w:t>
+      </w:r>
+      <w:r>
+        <w:rPr>
+          <w:rFonts w:ascii="Tahoma" w:hAnsi="Tahoma" w:cs="Tahoma"/>
+        </w:rPr>
+        <w:t>promising</w:t>
+      </w:r>
+      <w:r>
+        <w:rPr>
+          <w:rFonts w:ascii="Tahoma" w:hAnsi="Tahoma" w:cs="Tahoma"/>
+        </w:rPr>
+        <w:t xml:space="preserve"> future research work for inducing specific cell differentiation.</w:t>
+      </w:r>
+      <w:r>
+        <w:rPr>
+          <w:rFonts w:ascii="Tahoma" w:hAnsi="Tahoma" w:cs="Tahoma"/>
+        </w:rPr>
+        <w:t xml:space="preserve"> </w:t>
+      </w:r>
+      <w:r>
+        <w:rPr>
+          <w:rFonts w:ascii="Tahoma" w:hAnsi="Tahoma" w:cs="Tahoma"/>
+        </w:rPr>
+        <w:t>Topographical gradients can change neurite orientation and growth</w:t>
+      </w:r>
+      <w:r>
+        <w:rPr>
+          <w:rFonts w:ascii="Tahoma" w:hAnsi="Tahoma" w:cs="Tahoma"/>
+        </w:rPr>
+        <w:t xml:space="preserve">. </w:t>
+      </w:r>
+      <w:r>
+        <w:rPr>
+          <w:rFonts w:ascii="Tahoma" w:hAnsi="Tahoma" w:cs="Tahoma"/>
+        </w:rPr>
+        <w:t xml:space="preserve">Lee et al. concluded that a zigzag pattern was the most effective for cell adhesion </w:t>
+      </w:r>
+      <w:r>
+        <w:rPr>
+          <w:rFonts w:ascii="Tahoma" w:hAnsi="Tahoma" w:cs="Tahoma"/>
+        </w:rPr>
+        <w:t xml:space="preserve">and </w:t>
+      </w:r>
+      <w:proofErr w:type="spellStart"/>
+      <w:r>
+        <w:rPr>
+          <w:rFonts w:ascii="Tahoma" w:hAnsi="Tahoma" w:cs="Tahoma"/>
+        </w:rPr>
+        <w:t>Schmalenberg</w:t>
+      </w:r>
+      <w:proofErr w:type="spellEnd"/>
+      <w:r>
+        <w:rPr>
+          <w:rFonts w:ascii="Tahoma" w:hAnsi="Tahoma" w:cs="Tahoma"/>
+        </w:rPr>
+        <w:t xml:space="preserve"> and </w:t>
+      </w:r>
+      <w:proofErr w:type="spellStart"/>
+      <w:r>
+        <w:rPr>
+          <w:rFonts w:ascii="Tahoma" w:hAnsi="Tahoma" w:cs="Tahoma"/>
+        </w:rPr>
+        <w:t>Uhrich</w:t>
+      </w:r>
+      <w:proofErr w:type="spellEnd"/>
+      <w:r>
+        <w:rPr>
+          <w:rFonts w:ascii="Tahoma" w:hAnsi="Tahoma" w:cs="Tahoma"/>
+        </w:rPr>
+        <w:t xml:space="preserve"> showed</w:t>
+      </w:r>
+      <w:r>
+        <w:rPr>
+          <w:rFonts w:ascii="Tahoma" w:hAnsi="Tahoma" w:cs="Tahoma"/>
+        </w:rPr>
+        <w:t xml:space="preserve"> that on patterned surface laminin stripes with in-between graduated PMMA intervals, cells aligned within laminin stripes.</w:t>
+      </w:r>
     </w:p>
     <w:p>
       <w:pPr>
@@ -490,6 +1331,106 @@
           <w:rFonts w:ascii="Tahoma" w:hAnsi="Tahoma" w:cs="Tahoma"/>
         </w:rPr>
       </w:pPr>
+      <w:r>
+        <w:rPr>
+          <w:rFonts w:ascii="Tahoma" w:hAnsi="Tahoma" w:cs="Tahoma"/>
+        </w:rPr>
+        <w:t xml:space="preserve">Several </w:t>
+      </w:r>
+      <w:r>
+        <w:rPr>
+          <w:rFonts w:ascii="Tahoma" w:hAnsi="Tahoma" w:cs="Tahoma"/>
+        </w:rPr>
+        <w:t xml:space="preserve">studies have </w:t>
+      </w:r>
+      <w:r>
+        <w:rPr>
+          <w:rFonts w:ascii="Tahoma" w:hAnsi="Tahoma" w:cs="Tahoma"/>
+        </w:rPr>
+        <w:t>established</w:t>
+      </w:r>
+      <w:r>
+        <w:rPr>
+          <w:rFonts w:ascii="Tahoma" w:hAnsi="Tahoma" w:cs="Tahoma"/>
+        </w:rPr>
+        <w:t xml:space="preserve"> that EF</w:t>
+      </w:r>
+      <w:r>
+        <w:rPr>
+          <w:rFonts w:ascii="Tahoma" w:hAnsi="Tahoma" w:cs="Tahoma"/>
+        </w:rPr>
+        <w:t>s</w:t>
+      </w:r>
+      <w:r>
+        <w:rPr>
+          <w:rFonts w:ascii="Tahoma" w:hAnsi="Tahoma" w:cs="Tahoma"/>
+        </w:rPr>
+        <w:t xml:space="preserve"> can </w:t>
+      </w:r>
+      <w:r>
+        <w:rPr>
+          <w:rFonts w:ascii="Tahoma" w:hAnsi="Tahoma" w:cs="Tahoma"/>
+        </w:rPr>
+        <w:t>have an effect on neurite growth and cell migration</w:t>
+      </w:r>
+      <w:r>
+        <w:rPr>
+          <w:rFonts w:ascii="Tahoma" w:hAnsi="Tahoma" w:cs="Tahoma"/>
+        </w:rPr>
+        <w:t xml:space="preserve"> (</w:t>
+      </w:r>
+      <w:r>
+        <w:rPr>
+          <w:rFonts w:ascii="Tahoma" w:hAnsi="Tahoma" w:cs="Tahoma"/>
+          <w:b/>
+          <w:bCs/>
+        </w:rPr>
+        <w:t>Table 4</w:t>
+      </w:r>
+      <w:r>
+        <w:rPr>
+          <w:rFonts w:ascii="Tahoma" w:hAnsi="Tahoma" w:cs="Tahoma"/>
+        </w:rPr>
+        <w:t>)</w:t>
+      </w:r>
+      <w:r>
+        <w:rPr>
+          <w:rFonts w:ascii="Tahoma" w:hAnsi="Tahoma" w:cs="Tahoma"/>
+        </w:rPr>
+        <w:t xml:space="preserve">. This is particularly important as </w:t>
+      </w:r>
+      <w:proofErr w:type="spellStart"/>
+      <w:r>
+        <w:rPr>
+          <w:rFonts w:ascii="Tahoma" w:hAnsi="Tahoma" w:cs="Tahoma"/>
+        </w:rPr>
+        <w:t>electrotaxis</w:t>
+      </w:r>
+      <w:proofErr w:type="spellEnd"/>
+      <w:r>
+        <w:rPr>
+          <w:rFonts w:ascii="Tahoma" w:hAnsi="Tahoma" w:cs="Tahoma"/>
+        </w:rPr>
+        <w:t xml:space="preserve"> is easier to modulate and maintain compared to chemical gradient.</w:t>
+      </w:r>
+      <w:r>
+        <w:rPr>
+          <w:rFonts w:ascii="Tahoma" w:hAnsi="Tahoma" w:cs="Tahoma"/>
+        </w:rPr>
+        <w:t xml:space="preserve"> They could be combined for a synergistic effect; for example, NT-3 can initiate cathodal attraction. </w:t>
+      </w:r>
+      <w:r>
+        <w:rPr>
+          <w:rFonts w:ascii="Tahoma" w:hAnsi="Tahoma" w:cs="Tahoma"/>
+        </w:rPr>
+        <w:t>More</w:t>
+      </w:r>
+      <w:r>
+        <w:rPr>
+          <w:rFonts w:ascii="Tahoma" w:hAnsi="Tahoma" w:cs="Tahoma"/>
+        </w:rPr>
+        <w:t xml:space="preserve"> studies are required to quantify and understand the combinatorial effects. </w:t>
+      </w:r>
     </w:p>
     <w:p>
       <w:pPr>
@@ -501,704 +1442,66 @@
         <w:rPr>
           <w:rFonts w:ascii="Tahoma" w:hAnsi="Tahoma" w:cs="Tahoma"/>
         </w:rPr>
-        <w:lastRenderedPageBreak/>
-        <w:t xml:space="preserve">The article starts describing the challenges faced by neural tissue engineering and the limitations of autograft tissue. Using directed cellular migration, the authors believe that future nerve growth conduits (NGCs) will eventually address these challenges and will replace autografting. The authors review in details the existing major studies to create a variety of gradients to initiate guided cell migration: chemotaxis (chemical cues), </w:t>
+        <w:t>One important factor the article mention</w:t>
+      </w:r>
+      <w:r>
+        <w:rPr>
+          <w:rFonts w:ascii="Tahoma" w:hAnsi="Tahoma" w:cs="Tahoma"/>
+        </w:rPr>
+        <w:t>s</w:t>
+      </w:r>
+      <w:r>
+        <w:rPr>
+          <w:rFonts w:ascii="Tahoma" w:hAnsi="Tahoma" w:cs="Tahoma"/>
+        </w:rPr>
+        <w:t xml:space="preserve"> is related to co-culturing and </w:t>
       </w:r>
       <w:proofErr w:type="spellStart"/>
       <w:r>
         <w:rPr>
           <w:rFonts w:ascii="Tahoma" w:hAnsi="Tahoma" w:cs="Tahoma"/>
         </w:rPr>
-        <w:t>hapoptaxis</w:t>
+        <w:t>preseeding</w:t>
       </w:r>
       <w:proofErr w:type="spellEnd"/>
       <w:r>
         <w:rPr>
           <w:rFonts w:ascii="Tahoma" w:hAnsi="Tahoma" w:cs="Tahoma"/>
         </w:rPr>
-        <w:t xml:space="preserve"> (adhesive substrate), </w:t>
+        <w:t xml:space="preserve"> which can improve significantly neuron migration and growth; </w:t>
       </w:r>
       <w:proofErr w:type="spellStart"/>
       <w:r>
         <w:rPr>
           <w:rFonts w:ascii="Tahoma" w:hAnsi="Tahoma" w:cs="Tahoma"/>
         </w:rPr>
-        <w:t>durotaxis</w:t>
+        <w:t>Mattotti</w:t>
       </w:r>
       <w:proofErr w:type="spellEnd"/>
       <w:r>
         <w:rPr>
           <w:rFonts w:ascii="Tahoma" w:hAnsi="Tahoma" w:cs="Tahoma"/>
         </w:rPr>
-        <w:t xml:space="preserve"> (substrate mechanics, stiffness factor), topographical cues, electric filed stimulation, and contact guidance-mediated growth. </w:t>
-      </w:r>
-      <w:r>
-        <w:rPr>
-          <w:rFonts w:ascii="Tahoma" w:hAnsi="Tahoma" w:cs="Tahoma"/>
-        </w:rPr>
-        <w:t>In conclusion, the article mentions combination strategies as the most promising strategies for tissue engineering.</w:t>
-      </w:r>
-    </w:p>
-    <w:p>
-      <w:pPr>
-        <w:rPr>
-          <w:rFonts w:ascii="Tahoma" w:hAnsi="Tahoma" w:cs="Tahoma"/>
-        </w:rPr>
-      </w:pPr>
-    </w:p>
-    <w:p>
-      <w:pPr>
-        <w:rPr>
-          <w:rFonts w:ascii="Tahoma" w:hAnsi="Tahoma" w:cs="Tahoma"/>
-        </w:rPr>
-      </w:pPr>
-      <w:r>
-        <w:rPr>
-          <w:rFonts w:ascii="Tahoma" w:hAnsi="Tahoma" w:cs="Tahoma"/>
-        </w:rPr>
-        <w:t xml:space="preserve">In both </w:t>
-      </w:r>
-      <w:r>
-        <w:rPr>
-          <w:rFonts w:ascii="Tahoma" w:hAnsi="Tahoma" w:cs="Tahoma"/>
-        </w:rPr>
-        <w:t xml:space="preserve">chemotaxis or </w:t>
-      </w:r>
-      <w:proofErr w:type="spellStart"/>
-      <w:r>
-        <w:rPr>
-          <w:rFonts w:ascii="Tahoma" w:hAnsi="Tahoma" w:cs="Tahoma"/>
-        </w:rPr>
-        <w:t>haptotaxis</w:t>
-      </w:r>
-      <w:proofErr w:type="spellEnd"/>
-      <w:r>
-        <w:rPr>
-          <w:rFonts w:ascii="Tahoma" w:hAnsi="Tahoma" w:cs="Tahoma"/>
-        </w:rPr>
-        <w:t xml:space="preserve"> studies, only few results are reported or available (Table 1 and Table 2), and there is a wide range</w:t>
-      </w:r>
-      <w:r>
-        <w:rPr>
-          <w:rFonts w:ascii="Tahoma" w:hAnsi="Tahoma" w:cs="Tahoma"/>
-        </w:rPr>
-        <w:t xml:space="preserve"> of values </w:t>
-      </w:r>
-      <w:r>
-        <w:rPr>
-          <w:rFonts w:ascii="Tahoma" w:hAnsi="Tahoma" w:cs="Tahoma"/>
-        </w:rPr>
-        <w:t xml:space="preserve">for the threshold slope required </w:t>
-      </w:r>
-      <w:r>
-        <w:rPr>
-          <w:rFonts w:ascii="Tahoma" w:hAnsi="Tahoma" w:cs="Tahoma"/>
-        </w:rPr>
-        <w:t xml:space="preserve">for </w:t>
-      </w:r>
-      <w:r>
-        <w:rPr>
-          <w:rFonts w:ascii="Tahoma" w:hAnsi="Tahoma" w:cs="Tahoma"/>
-        </w:rPr>
-        <w:t xml:space="preserve">neurite orientation </w:t>
-      </w:r>
-      <w:r>
-        <w:rPr>
-          <w:rFonts w:ascii="Tahoma" w:hAnsi="Tahoma" w:cs="Tahoma"/>
-        </w:rPr>
-        <w:t xml:space="preserve">(from </w:t>
-      </w:r>
-      <w:r>
-        <w:rPr>
-          <w:rFonts w:ascii="Tahoma" w:hAnsi="Tahoma" w:cs="Tahoma"/>
-        </w:rPr>
-        <w:t>0.017</w:t>
-      </w:r>
-      <w:r>
-        <w:rPr>
-          <w:rFonts w:ascii="Tahoma" w:hAnsi="Tahoma" w:cs="Tahoma"/>
-        </w:rPr>
-        <w:sym w:font="Symbol" w:char="F06D"/>
-      </w:r>
-      <w:r>
-        <w:rPr>
-          <w:rFonts w:ascii="Tahoma" w:hAnsi="Tahoma" w:cs="Tahoma"/>
-        </w:rPr>
-        <w:t xml:space="preserve">g/mL/mm </w:t>
-      </w:r>
-      <w:r>
-        <w:rPr>
-          <w:rFonts w:ascii="Tahoma" w:hAnsi="Tahoma" w:cs="Tahoma"/>
-        </w:rPr>
-        <w:t xml:space="preserve">to 60 </w:t>
-      </w:r>
-      <w:r>
-        <w:rPr>
-          <w:rFonts w:ascii="Tahoma" w:hAnsi="Tahoma" w:cs="Tahoma"/>
-        </w:rPr>
-        <w:sym w:font="Symbol" w:char="F06D"/>
-      </w:r>
-      <w:r>
-        <w:rPr>
-          <w:rFonts w:ascii="Tahoma" w:hAnsi="Tahoma" w:cs="Tahoma"/>
-        </w:rPr>
-        <w:t>g/mL/mm</w:t>
-      </w:r>
-      <w:r>
-        <w:rPr>
-          <w:rFonts w:ascii="Tahoma" w:hAnsi="Tahoma" w:cs="Tahoma"/>
-        </w:rPr>
-        <w:t>0. The</w:t>
-      </w:r>
-      <w:r>
-        <w:rPr>
-          <w:rFonts w:ascii="Tahoma" w:hAnsi="Tahoma" w:cs="Tahoma"/>
-        </w:rPr>
-        <w:t xml:space="preserve"> lowest threshold of 0.017 </w:t>
-      </w:r>
-      <w:r>
-        <w:rPr>
-          <w:rFonts w:ascii="Tahoma" w:hAnsi="Tahoma" w:cs="Tahoma"/>
-        </w:rPr>
-        <w:sym w:font="Symbol" w:char="F06D"/>
-      </w:r>
-      <w:r>
-        <w:rPr>
-          <w:rFonts w:ascii="Tahoma" w:hAnsi="Tahoma" w:cs="Tahoma"/>
-        </w:rPr>
-        <w:t xml:space="preserve">g/mL/mm </w:t>
-      </w:r>
-      <w:r>
-        <w:rPr>
-          <w:rFonts w:ascii="Tahoma" w:hAnsi="Tahoma" w:cs="Tahoma"/>
-        </w:rPr>
-        <w:t xml:space="preserve">was </w:t>
-      </w:r>
-      <w:r>
-        <w:rPr>
-          <w:rFonts w:ascii="Tahoma" w:hAnsi="Tahoma" w:cs="Tahoma"/>
-        </w:rPr>
-        <w:t xml:space="preserve">obtained by </w:t>
-      </w:r>
-      <w:proofErr w:type="spellStart"/>
-      <w:r>
-        <w:rPr>
-          <w:rFonts w:ascii="Tahoma" w:hAnsi="Tahoma" w:cs="Tahoma"/>
-        </w:rPr>
-        <w:t>Dodla</w:t>
-      </w:r>
-      <w:proofErr w:type="spellEnd"/>
-      <w:r>
-        <w:rPr>
-          <w:rFonts w:ascii="Tahoma" w:hAnsi="Tahoma" w:cs="Tahoma"/>
-        </w:rPr>
-        <w:t xml:space="preserve"> and Bellamkonda </w:t>
-      </w:r>
-      <w:r>
-        <w:rPr>
-          <w:rFonts w:ascii="Tahoma" w:hAnsi="Tahoma" w:cs="Tahoma"/>
-        </w:rPr>
-        <w:t>with an ag</w:t>
-      </w:r>
-      <w:r>
-        <w:rPr>
-          <w:rFonts w:ascii="Tahoma" w:hAnsi="Tahoma" w:cs="Tahoma"/>
-        </w:rPr>
-        <w:t>ar</w:t>
-      </w:r>
-      <w:r>
-        <w:rPr>
-          <w:rFonts w:ascii="Tahoma" w:hAnsi="Tahoma" w:cs="Tahoma"/>
-        </w:rPr>
-        <w:t xml:space="preserve">ose scaffold and Laminin-1 isoform (LN-1) as gradient molecule. At this threshold, cells grew at an average of 27.8 </w:t>
-      </w:r>
-      <w:r>
-        <w:rPr>
-          <w:rFonts w:ascii="Tahoma" w:hAnsi="Tahoma" w:cs="Tahoma"/>
-        </w:rPr>
-        <w:sym w:font="Symbol" w:char="F06D"/>
-      </w:r>
-      <w:r>
-        <w:rPr>
-          <w:rFonts w:ascii="Tahoma" w:hAnsi="Tahoma" w:cs="Tahoma"/>
-        </w:rPr>
-        <w:t>m</w:t>
-      </w:r>
-      <w:r>
-        <w:rPr>
-          <w:rFonts w:ascii="Tahoma" w:hAnsi="Tahoma" w:cs="Tahoma"/>
-        </w:rPr>
-        <w:t>/h. The same team replicate</w:t>
-      </w:r>
-      <w:r>
-        <w:rPr>
-          <w:rFonts w:ascii="Tahoma" w:hAnsi="Tahoma" w:cs="Tahoma"/>
-        </w:rPr>
-        <w:t>d</w:t>
-      </w:r>
-      <w:r>
-        <w:rPr>
-          <w:rFonts w:ascii="Tahoma" w:hAnsi="Tahoma" w:cs="Tahoma"/>
-        </w:rPr>
-        <w:t xml:space="preserve"> their success by promoting </w:t>
-      </w:r>
-      <w:r>
-        <w:rPr>
-          <w:rFonts w:ascii="Tahoma" w:hAnsi="Tahoma" w:cs="Tahoma"/>
-        </w:rPr>
-        <w:t>in vivo for 4 months</w:t>
-      </w:r>
-      <w:r>
-        <w:rPr>
-          <w:rFonts w:ascii="Tahoma" w:hAnsi="Tahoma" w:cs="Tahoma"/>
-        </w:rPr>
-        <w:t xml:space="preserve"> </w:t>
-      </w:r>
-      <w:r>
-        <w:rPr>
-          <w:rFonts w:ascii="Tahoma" w:hAnsi="Tahoma" w:cs="Tahoma"/>
-        </w:rPr>
-        <w:t xml:space="preserve">neural regeneration in a 20 mm </w:t>
-      </w:r>
-      <w:r>
-        <w:rPr>
-          <w:rFonts w:ascii="Tahoma" w:hAnsi="Tahoma" w:cs="Tahoma"/>
-        </w:rPr>
-        <w:t xml:space="preserve">nerve </w:t>
-      </w:r>
-      <w:r>
-        <w:rPr>
-          <w:rFonts w:ascii="Tahoma" w:hAnsi="Tahoma" w:cs="Tahoma"/>
-        </w:rPr>
-        <w:t xml:space="preserve">sciatic </w:t>
-      </w:r>
-      <w:r>
-        <w:rPr>
-          <w:rFonts w:ascii="Tahoma" w:hAnsi="Tahoma" w:cs="Tahoma"/>
-        </w:rPr>
-        <w:t>of</w:t>
-      </w:r>
-      <w:r>
-        <w:rPr>
-          <w:rFonts w:ascii="Tahoma" w:hAnsi="Tahoma" w:cs="Tahoma"/>
-        </w:rPr>
-        <w:t xml:space="preserve"> a rat mode</w:t>
-      </w:r>
-      <w:r>
-        <w:rPr>
-          <w:rFonts w:ascii="Tahoma" w:hAnsi="Tahoma" w:cs="Tahoma"/>
-        </w:rPr>
-        <w:t>l</w:t>
-      </w:r>
-      <w:r>
-        <w:rPr>
-          <w:rFonts w:ascii="Tahoma" w:hAnsi="Tahoma" w:cs="Tahoma"/>
-        </w:rPr>
-        <w:t xml:space="preserve">. </w:t>
-      </w:r>
-    </w:p>
-    <w:p>
-      <w:pPr>
-        <w:rPr>
-          <w:rFonts w:ascii="Tahoma" w:hAnsi="Tahoma" w:cs="Tahoma"/>
-        </w:rPr>
-      </w:pPr>
-      <w:proofErr w:type="spellStart"/>
-      <w:r>
-        <w:rPr>
-          <w:rFonts w:ascii="Tahoma" w:hAnsi="Tahoma" w:cs="Tahoma"/>
-        </w:rPr>
-        <w:t>I</w:t>
-      </w:r>
-      <w:proofErr w:type="spellEnd"/>
-      <w:r>
-        <w:rPr>
-          <w:rFonts w:ascii="Tahoma" w:hAnsi="Tahoma" w:cs="Tahoma"/>
-        </w:rPr>
-        <w:t>n</w:t>
-      </w:r>
-      <w:r>
-        <w:rPr>
-          <w:rFonts w:ascii="Tahoma" w:hAnsi="Tahoma" w:cs="Tahoma"/>
-        </w:rPr>
-        <w:t xml:space="preserve"> chemotaxis research, </w:t>
-      </w:r>
-      <w:proofErr w:type="spellStart"/>
-      <w:r>
-        <w:rPr>
-          <w:rFonts w:ascii="Tahoma" w:hAnsi="Tahoma" w:cs="Tahoma"/>
-        </w:rPr>
-        <w:t>Kithapalli</w:t>
-      </w:r>
-      <w:proofErr w:type="spellEnd"/>
-      <w:r>
-        <w:rPr>
-          <w:rFonts w:ascii="Tahoma" w:hAnsi="Tahoma" w:cs="Tahoma"/>
-        </w:rPr>
-        <w:t xml:space="preserve"> et al., </w:t>
-      </w:r>
-      <w:r>
-        <w:rPr>
-          <w:rFonts w:ascii="Tahoma" w:hAnsi="Tahoma" w:cs="Tahoma"/>
-        </w:rPr>
-        <w:t xml:space="preserve">have </w:t>
-      </w:r>
-      <w:r>
-        <w:rPr>
-          <w:rFonts w:ascii="Tahoma" w:hAnsi="Tahoma" w:cs="Tahoma"/>
-        </w:rPr>
-        <w:t xml:space="preserve">created a novel structure in the shape of a “T” with netrin-1 (chemoattractant) on one side of the T-junction and slit-2 (chemorepellent) on the other side, </w:t>
-      </w:r>
-      <w:r>
-        <w:rPr>
-          <w:rFonts w:ascii="Tahoma" w:hAnsi="Tahoma" w:cs="Tahoma"/>
-        </w:rPr>
-        <w:t xml:space="preserve">directing a large proportion of hippocampal neurites and DRG neurites down the gradient. Similarly, Webber et al. </w:t>
-      </w:r>
-      <w:r>
-        <w:rPr>
-          <w:rFonts w:ascii="Tahoma" w:hAnsi="Tahoma" w:cs="Tahoma"/>
-        </w:rPr>
-        <w:t xml:space="preserve">have </w:t>
-      </w:r>
-      <w:r>
-        <w:rPr>
-          <w:rFonts w:ascii="Tahoma" w:hAnsi="Tahoma" w:cs="Tahoma"/>
-        </w:rPr>
-        <w:t>prevented neurite growth in the wrong direction.</w:t>
-      </w:r>
-      <w:r>
-        <w:rPr>
-          <w:rFonts w:ascii="Tahoma" w:hAnsi="Tahoma" w:cs="Tahoma"/>
-        </w:rPr>
-        <w:t xml:space="preserve"> </w:t>
-      </w:r>
-      <w:proofErr w:type="spellStart"/>
-      <w:r>
-        <w:rPr>
-          <w:rFonts w:ascii="Tahoma" w:hAnsi="Tahoma" w:cs="Tahoma"/>
-        </w:rPr>
-        <w:t>Pinato</w:t>
-      </w:r>
-      <w:proofErr w:type="spellEnd"/>
-      <w:r>
-        <w:rPr>
-          <w:rFonts w:ascii="Tahoma" w:hAnsi="Tahoma" w:cs="Tahoma"/>
-        </w:rPr>
-        <w:t xml:space="preserve"> et al, had an interesting approach by encapsulating netrin-1 solution into liposomes achieving a remarkable average neurite growth of 10</w:t>
-      </w:r>
-      <w:r>
-        <w:rPr>
-          <w:rFonts w:ascii="Tahoma" w:hAnsi="Tahoma" w:cs="Tahoma"/>
-        </w:rPr>
-        <w:sym w:font="Symbol" w:char="F06D"/>
-      </w:r>
-      <w:r>
-        <w:rPr>
-          <w:rFonts w:ascii="Tahoma" w:hAnsi="Tahoma" w:cs="Tahoma"/>
-        </w:rPr>
-        <w:t>m in 5 min.</w:t>
-      </w:r>
-      <w:r>
-        <w:rPr>
-          <w:rFonts w:ascii="Tahoma" w:hAnsi="Tahoma" w:cs="Tahoma"/>
-        </w:rPr>
-        <w:t xml:space="preserve"> </w:t>
-      </w:r>
-      <w:r>
-        <w:rPr>
-          <w:rFonts w:ascii="Tahoma" w:hAnsi="Tahoma" w:cs="Tahoma"/>
-        </w:rPr>
-        <w:t xml:space="preserve">In </w:t>
-      </w:r>
-      <w:proofErr w:type="spellStart"/>
-      <w:r>
-        <w:rPr>
-          <w:rFonts w:ascii="Tahoma" w:hAnsi="Tahoma" w:cs="Tahoma"/>
-        </w:rPr>
-        <w:t>hapopta</w:t>
-      </w:r>
-      <w:r>
-        <w:rPr>
-          <w:rFonts w:ascii="Tahoma" w:hAnsi="Tahoma" w:cs="Tahoma"/>
-        </w:rPr>
-        <w:t>axis</w:t>
-      </w:r>
-      <w:proofErr w:type="spellEnd"/>
-      <w:r>
-        <w:rPr>
-          <w:rFonts w:ascii="Tahoma" w:hAnsi="Tahoma" w:cs="Tahoma"/>
-        </w:rPr>
-        <w:t xml:space="preserve"> scaffolding, </w:t>
-      </w:r>
-      <w:proofErr w:type="spellStart"/>
-      <w:r>
-        <w:rPr>
-          <w:rFonts w:ascii="Tahoma" w:hAnsi="Tahoma" w:cs="Tahoma"/>
-        </w:rPr>
-        <w:t>Masand</w:t>
-      </w:r>
-      <w:proofErr w:type="spellEnd"/>
-      <w:r>
-        <w:rPr>
-          <w:rFonts w:ascii="Tahoma" w:hAnsi="Tahoma" w:cs="Tahoma"/>
-        </w:rPr>
-        <w:t xml:space="preserve"> et. Al, showed that PSA-, HNK-, and PSA/HNK grafted gels promoted </w:t>
-      </w:r>
-      <w:r>
-        <w:rPr>
-          <w:rFonts w:ascii="Tahoma" w:hAnsi="Tahoma" w:cs="Tahoma"/>
-        </w:rPr>
-        <w:t xml:space="preserve">significantly </w:t>
-      </w:r>
-      <w:r>
-        <w:rPr>
-          <w:rFonts w:ascii="Tahoma" w:hAnsi="Tahoma" w:cs="Tahoma"/>
-        </w:rPr>
-        <w:t>not only neurite growth but Schwann cell proliferation and migration.</w:t>
-      </w:r>
-    </w:p>
-    <w:p>
-      <w:pPr>
-        <w:rPr>
-          <w:rFonts w:ascii="Tahoma" w:hAnsi="Tahoma" w:cs="Tahoma"/>
-        </w:rPr>
-      </w:pPr>
-    </w:p>
-    <w:p>
-      <w:pPr>
-        <w:rPr>
-          <w:rFonts w:ascii="Tahoma" w:hAnsi="Tahoma" w:cs="Tahoma"/>
-        </w:rPr>
-      </w:pPr>
-      <w:r>
-        <w:rPr>
-          <w:rFonts w:ascii="Tahoma" w:hAnsi="Tahoma" w:cs="Tahoma"/>
-        </w:rPr>
-        <w:t xml:space="preserve">Several research studies have been conducted to </w:t>
-      </w:r>
-      <w:r>
-        <w:rPr>
-          <w:rFonts w:ascii="Tahoma" w:hAnsi="Tahoma" w:cs="Tahoma"/>
-        </w:rPr>
-        <w:t>measure</w:t>
-      </w:r>
-      <w:r>
-        <w:rPr>
-          <w:rFonts w:ascii="Tahoma" w:hAnsi="Tahoma" w:cs="Tahoma"/>
-        </w:rPr>
-        <w:t xml:space="preserve"> the </w:t>
-      </w:r>
-      <w:r>
-        <w:rPr>
-          <w:rFonts w:ascii="Tahoma" w:hAnsi="Tahoma" w:cs="Tahoma"/>
-        </w:rPr>
-        <w:t>impact</w:t>
-      </w:r>
-      <w:r>
-        <w:rPr>
-          <w:rFonts w:ascii="Tahoma" w:hAnsi="Tahoma" w:cs="Tahoma"/>
-        </w:rPr>
-        <w:t xml:space="preserve"> of </w:t>
-      </w:r>
-      <w:r>
-        <w:rPr>
-          <w:rFonts w:ascii="Tahoma" w:hAnsi="Tahoma" w:cs="Tahoma"/>
-        </w:rPr>
-        <w:t xml:space="preserve">an </w:t>
-      </w:r>
-      <w:r>
-        <w:rPr>
-          <w:rFonts w:ascii="Tahoma" w:hAnsi="Tahoma" w:cs="Tahoma"/>
-        </w:rPr>
-        <w:t xml:space="preserve">increase </w:t>
-      </w:r>
-      <w:r>
-        <w:rPr>
-          <w:rFonts w:ascii="Tahoma" w:hAnsi="Tahoma" w:cs="Tahoma"/>
-        </w:rPr>
-        <w:t xml:space="preserve">of </w:t>
-      </w:r>
-      <w:r>
-        <w:rPr>
-          <w:rFonts w:ascii="Tahoma" w:hAnsi="Tahoma" w:cs="Tahoma"/>
-        </w:rPr>
-        <w:t xml:space="preserve">substrate rigidity on different cell types confirming a decreasing of neurite branching, longest process and </w:t>
-      </w:r>
-      <w:r>
-        <w:rPr>
-          <w:rFonts w:ascii="Tahoma" w:hAnsi="Tahoma" w:cs="Tahoma"/>
-        </w:rPr>
-        <w:t xml:space="preserve">an </w:t>
-      </w:r>
-      <w:r>
-        <w:rPr>
-          <w:rFonts w:ascii="Tahoma" w:hAnsi="Tahoma" w:cs="Tahoma"/>
-        </w:rPr>
-        <w:t>increasing of cell density, spread area and proliferation (Table 3)</w:t>
-      </w:r>
-      <w:r>
-        <w:rPr>
-          <w:rFonts w:ascii="Tahoma" w:hAnsi="Tahoma" w:cs="Tahoma"/>
-        </w:rPr>
-        <w:t xml:space="preserve">. </w:t>
-      </w:r>
-      <w:proofErr w:type="spellStart"/>
-      <w:r>
-        <w:rPr>
-          <w:rFonts w:ascii="Tahoma" w:hAnsi="Tahoma" w:cs="Tahoma"/>
-        </w:rPr>
-        <w:t>Sundararaghavan</w:t>
-      </w:r>
-      <w:proofErr w:type="spellEnd"/>
-      <w:r>
-        <w:rPr>
-          <w:rFonts w:ascii="Tahoma" w:hAnsi="Tahoma" w:cs="Tahoma"/>
-        </w:rPr>
-        <w:t xml:space="preserve"> et al. used a novel “H-shaped” microfluidic device to direct neurites with a gradual stiffness gradient</w:t>
-      </w:r>
-      <w:r>
-        <w:rPr>
-          <w:rFonts w:ascii="Tahoma" w:hAnsi="Tahoma" w:cs="Tahoma"/>
-        </w:rPr>
-        <w:t xml:space="preserve"> (75</w:t>
-      </w:r>
-      <w:r>
-        <w:rPr>
-          <w:rFonts w:ascii="Tahoma" w:hAnsi="Tahoma" w:cs="Tahoma"/>
-        </w:rPr>
-        <w:sym w:font="Symbol" w:char="F0B1"/>
-      </w:r>
-      <w:r>
-        <w:rPr>
-          <w:rFonts w:ascii="Tahoma" w:hAnsi="Tahoma" w:cs="Tahoma"/>
-        </w:rPr>
-        <w:t>3 Pa untreated collagen, 797</w:t>
-      </w:r>
-      <w:r>
-        <w:rPr>
-          <w:rFonts w:ascii="Tahoma" w:hAnsi="Tahoma" w:cs="Tahoma"/>
-        </w:rPr>
-        <w:sym w:font="Symbol" w:char="F0B1"/>
-      </w:r>
-      <w:r>
-        <w:rPr>
-          <w:rFonts w:ascii="Tahoma" w:hAnsi="Tahoma" w:cs="Tahoma"/>
-        </w:rPr>
-        <w:t xml:space="preserve">50 Pa for 10mM </w:t>
-      </w:r>
-      <w:proofErr w:type="spellStart"/>
-      <w:r>
-        <w:rPr>
-          <w:rFonts w:ascii="Tahoma" w:hAnsi="Tahoma" w:cs="Tahoma"/>
-        </w:rPr>
-        <w:t>genipin</w:t>
-      </w:r>
-      <w:proofErr w:type="spellEnd"/>
-      <w:r>
-        <w:rPr>
-          <w:rFonts w:ascii="Tahoma" w:hAnsi="Tahoma" w:cs="Tahoma"/>
-        </w:rPr>
-        <w:t>)</w:t>
-      </w:r>
-      <w:r>
-        <w:rPr>
-          <w:rFonts w:ascii="Tahoma" w:hAnsi="Tahoma" w:cs="Tahoma"/>
-        </w:rPr>
-        <w:t>.</w:t>
-      </w:r>
-      <w:r>
-        <w:rPr>
-          <w:rFonts w:ascii="Tahoma" w:hAnsi="Tahoma" w:cs="Tahoma"/>
-        </w:rPr>
-        <w:t xml:space="preserve"> Experiment from Engler et al. showed that </w:t>
-      </w:r>
-      <w:proofErr w:type="spellStart"/>
-      <w:r>
-        <w:rPr>
-          <w:rFonts w:ascii="Tahoma" w:hAnsi="Tahoma" w:cs="Tahoma"/>
-        </w:rPr>
-        <w:t>Durotaxis</w:t>
-      </w:r>
-      <w:proofErr w:type="spellEnd"/>
-      <w:r>
-        <w:rPr>
-          <w:rFonts w:ascii="Tahoma" w:hAnsi="Tahoma" w:cs="Tahoma"/>
-        </w:rPr>
-        <w:t xml:space="preserve"> can play a role in cell differentiation. Combining scaffold mechanic properties with stem cell cultures or chemotactic cues is a </w:t>
-      </w:r>
-      <w:r>
-        <w:rPr>
-          <w:rFonts w:ascii="Tahoma" w:hAnsi="Tahoma" w:cs="Tahoma"/>
-        </w:rPr>
-        <w:t>promising</w:t>
-      </w:r>
-      <w:r>
-        <w:rPr>
-          <w:rFonts w:ascii="Tahoma" w:hAnsi="Tahoma" w:cs="Tahoma"/>
-        </w:rPr>
-        <w:t xml:space="preserve"> future research work for inducing specific cell differentiation.</w:t>
-      </w:r>
-    </w:p>
-    <w:p>
-      <w:pPr>
-        <w:rPr>
-          <w:rFonts w:ascii="Tahoma" w:hAnsi="Tahoma" w:cs="Tahoma"/>
-        </w:rPr>
-      </w:pPr>
-      <w:r>
-        <w:rPr>
-          <w:rFonts w:ascii="Tahoma" w:hAnsi="Tahoma" w:cs="Tahoma"/>
-        </w:rPr>
-        <w:t xml:space="preserve">Topographical gradients can change neurite orientation and growth as Lee et al. concluded that a zigzag pattern was the most effective for cell adhesion </w:t>
-      </w:r>
-      <w:r>
-        <w:rPr>
-          <w:rFonts w:ascii="Tahoma" w:hAnsi="Tahoma" w:cs="Tahoma"/>
-        </w:rPr>
-        <w:t xml:space="preserve">and </w:t>
-      </w:r>
-      <w:proofErr w:type="spellStart"/>
-      <w:r>
-        <w:rPr>
-          <w:rFonts w:ascii="Tahoma" w:hAnsi="Tahoma" w:cs="Tahoma"/>
-        </w:rPr>
-        <w:t>Schmalenberg</w:t>
-      </w:r>
-      <w:proofErr w:type="spellEnd"/>
-      <w:r>
-        <w:rPr>
-          <w:rFonts w:ascii="Tahoma" w:hAnsi="Tahoma" w:cs="Tahoma"/>
-        </w:rPr>
-        <w:t xml:space="preserve"> and </w:t>
-      </w:r>
-      <w:proofErr w:type="spellStart"/>
-      <w:r>
-        <w:rPr>
-          <w:rFonts w:ascii="Tahoma" w:hAnsi="Tahoma" w:cs="Tahoma"/>
-        </w:rPr>
-        <w:t>Uhrich</w:t>
-      </w:r>
-      <w:proofErr w:type="spellEnd"/>
-      <w:r>
-        <w:rPr>
-          <w:rFonts w:ascii="Tahoma" w:hAnsi="Tahoma" w:cs="Tahoma"/>
-        </w:rPr>
-        <w:t xml:space="preserve"> showed</w:t>
-      </w:r>
-      <w:r>
-        <w:rPr>
-          <w:rFonts w:ascii="Tahoma" w:hAnsi="Tahoma" w:cs="Tahoma"/>
-        </w:rPr>
-        <w:t xml:space="preserve"> that on patterned surface laminin stripes with in-between graduated PMMA intervals, cells aligned within laminin stripes.</w:t>
-      </w:r>
-    </w:p>
-    <w:p>
-      <w:pPr>
-        <w:rPr>
-          <w:rFonts w:ascii="Tahoma" w:hAnsi="Tahoma" w:cs="Tahoma"/>
-        </w:rPr>
-      </w:pPr>
+        <w:t xml:space="preserve"> et al., obtained a 3-fold improvement in av</w:t>
+      </w:r>
+      <w:r>
+        <w:rPr>
+          <w:rFonts w:ascii="Tahoma" w:hAnsi="Tahoma" w:cs="Tahoma"/>
+        </w:rPr>
+        <w:t xml:space="preserve">erage speed and overall migration distance </w:t>
+      </w:r>
+      <w:r>
+        <w:rPr>
+          <w:rFonts w:ascii="Tahoma" w:hAnsi="Tahoma" w:cs="Tahoma"/>
+        </w:rPr>
+        <w:t xml:space="preserve">by placing neurons on </w:t>
+      </w:r>
+      <w:r>
+        <w:rPr>
+          <w:rFonts w:ascii="Tahoma" w:hAnsi="Tahoma" w:cs="Tahoma"/>
+        </w:rPr>
+        <w:t>RGLC-covered PMMA lines.</w:t>
+      </w:r>
     </w:p>
     <w:sectPr>
       <w:pgSz w:w="12240" w:h="15840"/>

</xml_diff>